<commit_message>
correção de erros e icons
</commit_message>
<xml_diff>
--- a/documentos/trabalho final.docx
+++ b/documentos/trabalho final.docx
@@ -4,18 +4,75 @@
   <w:body>
     <w:p>
       <w:pPr>
-        <w:jc w:val="both"/>
-        <w:rPr>
-          <w:rFonts w:ascii="Arial" w:hAnsi="Arial" w:cs="Arial"/>
-          <w:sz w:val="24"/>
-          <w:szCs w:val="24"/>
-        </w:rPr>
-      </w:pPr>
-      <w:r>
-        <w:rPr>
-          <w:rFonts w:ascii="Arial" w:hAnsi="Arial" w:cs="Arial"/>
-          <w:sz w:val="24"/>
-          <w:szCs w:val="24"/>
+        <w:jc w:val="center"/>
+        <w:rPr>
+          <w:rFonts w:ascii="Arial" w:hAnsi="Arial" w:cs="Arial"/>
+          <w:color w:val="1F497D" w:themeColor="text2"/>
+          <w:sz w:val="28"/>
+          <w:szCs w:val="28"/>
+          <w:u w:val="single"/>
+        </w:rPr>
+      </w:pPr>
+      <w:r>
+        <w:rPr>
+          <w:rFonts w:ascii="Arial" w:hAnsi="Arial" w:cs="Arial"/>
+          <w:color w:val="1F497D" w:themeColor="text2"/>
+          <w:sz w:val="28"/>
+          <w:szCs w:val="28"/>
+          <w:u w:val="single"/>
+        </w:rPr>
+        <w:t xml:space="preserve">TRABALHO FINAL DE </w:t>
+      </w:r>
+      <w:proofErr w:type="gramStart"/>
+      <w:r>
+        <w:rPr>
+          <w:rFonts w:ascii="Arial" w:hAnsi="Arial" w:cs="Arial"/>
+          <w:color w:val="1F497D" w:themeColor="text2"/>
+          <w:sz w:val="28"/>
+          <w:szCs w:val="28"/>
+          <w:u w:val="single"/>
+        </w:rPr>
+        <w:t>IMPLEMENTAÇÕES</w:t>
+      </w:r>
+      <w:proofErr w:type="gramEnd"/>
+      <w:r>
+        <w:rPr>
+          <w:rFonts w:ascii="Arial" w:hAnsi="Arial" w:cs="Arial"/>
+          <w:color w:val="1F497D" w:themeColor="text2"/>
+          <w:sz w:val="28"/>
+          <w:szCs w:val="28"/>
+          <w:u w:val="single"/>
+        </w:rPr>
+        <w:t xml:space="preserve"> DE APLICAÇÕES ESPECIAIS</w:t>
+      </w:r>
+    </w:p>
+    <w:p>
+      <w:pPr>
+        <w:jc w:val="center"/>
+        <w:rPr>
+          <w:rFonts w:ascii="Arial" w:hAnsi="Arial" w:cs="Arial"/>
+          <w:color w:val="1F497D" w:themeColor="text2"/>
+          <w:sz w:val="28"/>
+          <w:szCs w:val="28"/>
+        </w:rPr>
+      </w:pPr>
+    </w:p>
+    <w:p>
+      <w:pPr>
+        <w:jc w:val="both"/>
+        <w:rPr>
+          <w:rFonts w:ascii="Arial" w:hAnsi="Arial" w:cs="Arial"/>
+          <w:color w:val="1F497D" w:themeColor="text2"/>
+          <w:sz w:val="28"/>
+          <w:szCs w:val="28"/>
+        </w:rPr>
+      </w:pPr>
+      <w:r>
+        <w:rPr>
+          <w:rFonts w:ascii="Arial" w:hAnsi="Arial" w:cs="Arial"/>
+          <w:color w:val="1F497D" w:themeColor="text2"/>
+          <w:sz w:val="28"/>
+          <w:szCs w:val="28"/>
         </w:rPr>
         <w:t>Introdução</w:t>
       </w:r>
@@ -35,7 +92,33 @@
           <w:sz w:val="24"/>
           <w:szCs w:val="24"/>
         </w:rPr>
-        <w:t>Este trabalho consiste no desenvolvimento de um aplicativo para a plataforma Android e conta como avaliação</w:t>
+        <w:tab/>
+      </w:r>
+      <w:r>
+        <w:rPr>
+          <w:rFonts w:ascii="Arial" w:hAnsi="Arial" w:cs="Arial"/>
+          <w:sz w:val="24"/>
+          <w:szCs w:val="24"/>
+        </w:rPr>
+        <w:t xml:space="preserve">Este trabalho consiste no desenvolvimento de um aplicativo para a plataforma </w:t>
+      </w:r>
+      <w:proofErr w:type="spellStart"/>
+      <w:r>
+        <w:rPr>
+          <w:rFonts w:ascii="Arial" w:hAnsi="Arial" w:cs="Arial"/>
+          <w:sz w:val="24"/>
+          <w:szCs w:val="24"/>
+        </w:rPr>
+        <w:t>Android</w:t>
+      </w:r>
+      <w:proofErr w:type="spellEnd"/>
+      <w:r>
+        <w:rPr>
+          <w:rFonts w:ascii="Arial" w:hAnsi="Arial" w:cs="Arial"/>
+          <w:sz w:val="24"/>
+          <w:szCs w:val="24"/>
+        </w:rPr>
+        <w:t xml:space="preserve"> e conta como avaliação</w:t>
       </w:r>
       <w:r>
         <w:rPr>
@@ -51,16 +134,18 @@
           <w:sz w:val="24"/>
           <w:szCs w:val="24"/>
         </w:rPr>
-        <w:t xml:space="preserve"> para a cadeira Implementações </w:t>
-      </w:r>
-      <w:r>
-        <w:rPr>
-          <w:rFonts w:ascii="Arial" w:hAnsi="Arial" w:cs="Arial"/>
-          <w:sz w:val="24"/>
-          <w:szCs w:val="24"/>
-        </w:rPr>
-        <w:t>de Aplicações Especiais do curso de Sistemas de Informação. O domínio do aplicativo é uma lista de compras que permite ao usuário criar, editar e deletar listas e produtos. Produtos podem ser adicionados a uma lista de compras indicando a quantidade. É mostrado também o total de produtos na lista.</w:t>
-      </w:r>
+        <w:t xml:space="preserve"> para a cadeira </w:t>
+      </w:r>
+      <w:proofErr w:type="gramStart"/>
+      <w:r>
+        <w:rPr>
+          <w:rFonts w:ascii="Arial" w:hAnsi="Arial" w:cs="Arial"/>
+          <w:sz w:val="24"/>
+          <w:szCs w:val="24"/>
+        </w:rPr>
+        <w:t>Implementações</w:t>
+      </w:r>
+      <w:proofErr w:type="gramEnd"/>
       <w:r>
         <w:rPr>
           <w:rFonts w:ascii="Arial" w:hAnsi="Arial" w:cs="Arial"/>
@@ -69,16 +154,58 @@
         </w:rPr>
         <w:t xml:space="preserve"> </w:t>
       </w:r>
-    </w:p>
-    <w:p>
-      <w:pPr>
-        <w:jc w:val="both"/>
-        <w:rPr>
-          <w:rFonts w:ascii="Arial" w:hAnsi="Arial" w:cs="Arial"/>
-          <w:sz w:val="24"/>
-          <w:szCs w:val="24"/>
-        </w:rPr>
-      </w:pPr>
+      <w:r>
+        <w:rPr>
+          <w:rFonts w:ascii="Arial" w:hAnsi="Arial" w:cs="Arial"/>
+          <w:sz w:val="24"/>
+          <w:szCs w:val="24"/>
+        </w:rPr>
+        <w:t xml:space="preserve">de Aplicações Especiais do curso de Sistemas de Informação. O domínio do aplicativo é uma lista de compras que permite ao usuário criar, editar e </w:t>
+      </w:r>
+      <w:proofErr w:type="gramStart"/>
+      <w:r>
+        <w:rPr>
+          <w:rFonts w:ascii="Arial" w:hAnsi="Arial" w:cs="Arial"/>
+          <w:sz w:val="24"/>
+          <w:szCs w:val="24"/>
+        </w:rPr>
+        <w:t>deletar</w:t>
+      </w:r>
+      <w:proofErr w:type="gramEnd"/>
+      <w:r>
+        <w:rPr>
+          <w:rFonts w:ascii="Arial" w:hAnsi="Arial" w:cs="Arial"/>
+          <w:sz w:val="24"/>
+          <w:szCs w:val="24"/>
+        </w:rPr>
+        <w:t xml:space="preserve"> listas e produtos. Produtos podem ser adicionados a uma lista de compras indicando a quantidade. É mostrado também o total de produtos na lista.</w:t>
+      </w:r>
+      <w:r>
+        <w:rPr>
+          <w:rFonts w:ascii="Arial" w:hAnsi="Arial" w:cs="Arial"/>
+          <w:sz w:val="24"/>
+          <w:szCs w:val="24"/>
+        </w:rPr>
+        <w:t xml:space="preserve"> </w:t>
+      </w:r>
+    </w:p>
+    <w:p>
+      <w:pPr>
+        <w:jc w:val="both"/>
+        <w:rPr>
+          <w:rFonts w:ascii="Arial" w:hAnsi="Arial" w:cs="Arial"/>
+          <w:sz w:val="24"/>
+          <w:szCs w:val="24"/>
+        </w:rPr>
+      </w:pPr>
+      <w:r>
+        <w:rPr>
+          <w:rFonts w:ascii="Arial" w:hAnsi="Arial" w:cs="Arial"/>
+          <w:sz w:val="24"/>
+          <w:szCs w:val="24"/>
+        </w:rPr>
+        <w:tab/>
+      </w:r>
       <w:r>
         <w:rPr>
           <w:rFonts w:ascii="Arial" w:hAnsi="Arial" w:cs="Arial"/>
@@ -103,15 +230,17 @@
         <w:jc w:val="both"/>
         <w:rPr>
           <w:rFonts w:ascii="Arial" w:hAnsi="Arial" w:cs="Arial"/>
-          <w:sz w:val="24"/>
-          <w:szCs w:val="24"/>
-        </w:rPr>
-      </w:pPr>
-      <w:r>
-        <w:rPr>
-          <w:rFonts w:ascii="Arial" w:hAnsi="Arial" w:cs="Arial"/>
-          <w:sz w:val="24"/>
-          <w:szCs w:val="24"/>
+          <w:color w:val="1F497D" w:themeColor="text2"/>
+          <w:sz w:val="28"/>
+          <w:szCs w:val="28"/>
+        </w:rPr>
+      </w:pPr>
+      <w:r>
+        <w:rPr>
+          <w:rFonts w:ascii="Arial" w:hAnsi="Arial" w:cs="Arial"/>
+          <w:color w:val="1F497D" w:themeColor="text2"/>
+          <w:sz w:val="28"/>
+          <w:szCs w:val="28"/>
         </w:rPr>
         <w:t>Problema</w:t>
       </w:r>
@@ -131,6 +260,14 @@
           <w:sz w:val="24"/>
           <w:szCs w:val="24"/>
         </w:rPr>
+        <w:tab/>
+      </w:r>
+      <w:r>
+        <w:rPr>
+          <w:rFonts w:ascii="Arial" w:hAnsi="Arial" w:cs="Arial"/>
+          <w:sz w:val="24"/>
+          <w:szCs w:val="24"/>
+        </w:rPr>
         <w:t>O aplicativo tem por objetivo prover uma solução para o usuário criar listas de compras de forma rápida, adicionando e removendo produtos dinamicamente.</w:t>
       </w:r>
       <w:r>
@@ -139,7 +276,25 @@
           <w:sz w:val="24"/>
           <w:szCs w:val="24"/>
         </w:rPr>
-        <w:t xml:space="preserve"> Este domínio foi escolhido pela necessidade, e um pedido de um usuário que, depois de ver os exercícios implementados para curso, solicitou-m</w:t>
+        <w:t xml:space="preserve"> Este domínio foi escolhido pela necessidade, e um pedido de um usuário que, depois de ver os exercícios </w:t>
+      </w:r>
+      <w:proofErr w:type="gramStart"/>
+      <w:r>
+        <w:rPr>
+          <w:rFonts w:ascii="Arial" w:hAnsi="Arial" w:cs="Arial"/>
+          <w:sz w:val="24"/>
+          <w:szCs w:val="24"/>
+        </w:rPr>
+        <w:t>implementados</w:t>
+      </w:r>
+      <w:proofErr w:type="gramEnd"/>
+      <w:r>
+        <w:rPr>
+          <w:rFonts w:ascii="Arial" w:hAnsi="Arial" w:cs="Arial"/>
+          <w:sz w:val="24"/>
+          <w:szCs w:val="24"/>
+        </w:rPr>
+        <w:t xml:space="preserve"> para curso, solicitou-m</w:t>
       </w:r>
       <w:r>
         <w:rPr>
@@ -173,15 +328,17 @@
         <w:jc w:val="both"/>
         <w:rPr>
           <w:rFonts w:ascii="Arial" w:hAnsi="Arial" w:cs="Arial"/>
-          <w:sz w:val="24"/>
-          <w:szCs w:val="24"/>
-        </w:rPr>
-      </w:pPr>
-      <w:r>
-        <w:rPr>
-          <w:rFonts w:ascii="Arial" w:hAnsi="Arial" w:cs="Arial"/>
-          <w:sz w:val="24"/>
-          <w:szCs w:val="24"/>
+          <w:color w:val="1F497D" w:themeColor="text2"/>
+          <w:sz w:val="28"/>
+          <w:szCs w:val="28"/>
+        </w:rPr>
+      </w:pPr>
+      <w:r>
+        <w:rPr>
+          <w:rFonts w:ascii="Arial" w:hAnsi="Arial" w:cs="Arial"/>
+          <w:color w:val="1F497D" w:themeColor="text2"/>
+          <w:sz w:val="28"/>
+          <w:szCs w:val="28"/>
         </w:rPr>
         <w:t>Solução</w:t>
       </w:r>
@@ -201,49 +358,219 @@
           <w:sz w:val="24"/>
           <w:szCs w:val="24"/>
         </w:rPr>
-        <w:t>Na implementação das classes de domínio foram aplicados os design patterns</w:t>
-      </w:r>
-      <w:r>
-        <w:rPr>
-          <w:rFonts w:ascii="Arial" w:hAnsi="Arial" w:cs="Arial"/>
-          <w:sz w:val="24"/>
-          <w:szCs w:val="24"/>
-        </w:rPr>
-        <w:t xml:space="preserve"> Singleton, Dependency Injection e</w:t>
-      </w:r>
-      <w:r>
-        <w:rPr>
-          <w:rFonts w:ascii="Arial" w:hAnsi="Arial" w:cs="Arial"/>
-          <w:sz w:val="24"/>
-          <w:szCs w:val="24"/>
-        </w:rPr>
-        <w:t xml:space="preserve"> Data Mapper.</w:t>
-      </w:r>
-    </w:p>
-    <w:p>
-      <w:pPr>
-        <w:jc w:val="both"/>
-        <w:rPr>
-          <w:rFonts w:ascii="Arial" w:hAnsi="Arial" w:cs="Arial"/>
-          <w:sz w:val="24"/>
-          <w:szCs w:val="24"/>
-        </w:rPr>
-      </w:pPr>
-      <w:r>
-        <w:rPr>
-          <w:rFonts w:ascii="Arial" w:hAnsi="Arial" w:cs="Arial"/>
-          <w:sz w:val="24"/>
-          <w:szCs w:val="24"/>
-        </w:rPr>
-        <w:t>O padrão Singleton “</w:t>
-      </w:r>
-      <w:r>
-        <w:rPr>
-          <w:rFonts w:ascii="Arial" w:hAnsi="Arial" w:cs="Arial"/>
-          <w:sz w:val="24"/>
-          <w:szCs w:val="24"/>
-        </w:rPr>
-        <w:t>é um design pattern (padrão de projeto) que tem o objetivo   garantir que existe apenas uma instancia de uma certa classe a qualquer instante e em qualquer ponto de um sistema.</w:t>
+        <w:tab/>
+      </w:r>
+      <w:r>
+        <w:rPr>
+          <w:rFonts w:ascii="Arial" w:hAnsi="Arial" w:cs="Arial"/>
+          <w:sz w:val="24"/>
+          <w:szCs w:val="24"/>
+        </w:rPr>
+        <w:t xml:space="preserve">Na </w:t>
+      </w:r>
+      <w:proofErr w:type="gramStart"/>
+      <w:r>
+        <w:rPr>
+          <w:rFonts w:ascii="Arial" w:hAnsi="Arial" w:cs="Arial"/>
+          <w:sz w:val="24"/>
+          <w:szCs w:val="24"/>
+        </w:rPr>
+        <w:t>implementação</w:t>
+      </w:r>
+      <w:proofErr w:type="gramEnd"/>
+      <w:r>
+        <w:rPr>
+          <w:rFonts w:ascii="Arial" w:hAnsi="Arial" w:cs="Arial"/>
+          <w:sz w:val="24"/>
+          <w:szCs w:val="24"/>
+        </w:rPr>
+        <w:t xml:space="preserve"> das classes de domínio foram aplicados os design </w:t>
+      </w:r>
+      <w:proofErr w:type="spellStart"/>
+      <w:r>
+        <w:rPr>
+          <w:rFonts w:ascii="Arial" w:hAnsi="Arial" w:cs="Arial"/>
+          <w:sz w:val="24"/>
+          <w:szCs w:val="24"/>
+        </w:rPr>
+        <w:t>patterns</w:t>
+      </w:r>
+      <w:proofErr w:type="spellEnd"/>
+      <w:r>
+        <w:rPr>
+          <w:rFonts w:ascii="Arial" w:hAnsi="Arial" w:cs="Arial"/>
+          <w:sz w:val="24"/>
+          <w:szCs w:val="24"/>
+        </w:rPr>
+        <w:t xml:space="preserve"> </w:t>
+      </w:r>
+      <w:proofErr w:type="spellStart"/>
+      <w:r>
+        <w:rPr>
+          <w:rFonts w:ascii="Arial" w:hAnsi="Arial" w:cs="Arial"/>
+          <w:sz w:val="24"/>
+          <w:szCs w:val="24"/>
+        </w:rPr>
+        <w:t>Singleton</w:t>
+      </w:r>
+      <w:proofErr w:type="spellEnd"/>
+      <w:r>
+        <w:rPr>
+          <w:rFonts w:ascii="Arial" w:hAnsi="Arial" w:cs="Arial"/>
+          <w:sz w:val="24"/>
+          <w:szCs w:val="24"/>
+        </w:rPr>
+        <w:t xml:space="preserve">, </w:t>
+      </w:r>
+      <w:proofErr w:type="spellStart"/>
+      <w:r>
+        <w:rPr>
+          <w:rFonts w:ascii="Arial" w:hAnsi="Arial" w:cs="Arial"/>
+          <w:sz w:val="24"/>
+          <w:szCs w:val="24"/>
+        </w:rPr>
+        <w:t>Dependency</w:t>
+      </w:r>
+      <w:proofErr w:type="spellEnd"/>
+      <w:r>
+        <w:rPr>
+          <w:rFonts w:ascii="Arial" w:hAnsi="Arial" w:cs="Arial"/>
+          <w:sz w:val="24"/>
+          <w:szCs w:val="24"/>
+        </w:rPr>
+        <w:t xml:space="preserve"> </w:t>
+      </w:r>
+      <w:proofErr w:type="spellStart"/>
+      <w:r>
+        <w:rPr>
+          <w:rFonts w:ascii="Arial" w:hAnsi="Arial" w:cs="Arial"/>
+          <w:sz w:val="24"/>
+          <w:szCs w:val="24"/>
+        </w:rPr>
+        <w:t>Injection</w:t>
+      </w:r>
+      <w:proofErr w:type="spellEnd"/>
+      <w:r>
+        <w:rPr>
+          <w:rFonts w:ascii="Arial" w:hAnsi="Arial" w:cs="Arial"/>
+          <w:sz w:val="24"/>
+          <w:szCs w:val="24"/>
+        </w:rPr>
+        <w:t xml:space="preserve"> e</w:t>
+      </w:r>
+      <w:r>
+        <w:rPr>
+          <w:rFonts w:ascii="Arial" w:hAnsi="Arial" w:cs="Arial"/>
+          <w:sz w:val="24"/>
+          <w:szCs w:val="24"/>
+        </w:rPr>
+        <w:t xml:space="preserve"> Data </w:t>
+      </w:r>
+      <w:proofErr w:type="spellStart"/>
+      <w:r>
+        <w:rPr>
+          <w:rFonts w:ascii="Arial" w:hAnsi="Arial" w:cs="Arial"/>
+          <w:sz w:val="24"/>
+          <w:szCs w:val="24"/>
+        </w:rPr>
+        <w:t>Mapper</w:t>
+      </w:r>
+      <w:proofErr w:type="spellEnd"/>
+      <w:r>
+        <w:rPr>
+          <w:rFonts w:ascii="Arial" w:hAnsi="Arial" w:cs="Arial"/>
+          <w:sz w:val="24"/>
+          <w:szCs w:val="24"/>
+        </w:rPr>
+        <w:t>.</w:t>
+      </w:r>
+    </w:p>
+    <w:p>
+      <w:pPr>
+        <w:jc w:val="both"/>
+        <w:rPr>
+          <w:rFonts w:ascii="Arial" w:hAnsi="Arial" w:cs="Arial"/>
+          <w:sz w:val="24"/>
+          <w:szCs w:val="24"/>
+        </w:rPr>
+      </w:pPr>
+      <w:r>
+        <w:rPr>
+          <w:rFonts w:ascii="Arial" w:hAnsi="Arial" w:cs="Arial"/>
+          <w:sz w:val="24"/>
+          <w:szCs w:val="24"/>
+        </w:rPr>
+        <w:tab/>
+      </w:r>
+      <w:r>
+        <w:rPr>
+          <w:rFonts w:ascii="Arial" w:hAnsi="Arial" w:cs="Arial"/>
+          <w:sz w:val="24"/>
+          <w:szCs w:val="24"/>
+        </w:rPr>
+        <w:t xml:space="preserve">O padrão </w:t>
+      </w:r>
+      <w:proofErr w:type="spellStart"/>
+      <w:r>
+        <w:rPr>
+          <w:rFonts w:ascii="Arial" w:hAnsi="Arial" w:cs="Arial"/>
+          <w:sz w:val="24"/>
+          <w:szCs w:val="24"/>
+        </w:rPr>
+        <w:t>Singleton</w:t>
+      </w:r>
+      <w:proofErr w:type="spellEnd"/>
+      <w:r>
+        <w:rPr>
+          <w:rFonts w:ascii="Arial" w:hAnsi="Arial" w:cs="Arial"/>
+          <w:sz w:val="24"/>
+          <w:szCs w:val="24"/>
+        </w:rPr>
+        <w:t xml:space="preserve"> “</w:t>
+      </w:r>
+      <w:r>
+        <w:rPr>
+          <w:rFonts w:ascii="Arial" w:hAnsi="Arial" w:cs="Arial"/>
+          <w:sz w:val="24"/>
+          <w:szCs w:val="24"/>
+        </w:rPr>
+        <w:t xml:space="preserve">é um design </w:t>
+      </w:r>
+      <w:proofErr w:type="spellStart"/>
+      <w:r>
+        <w:rPr>
+          <w:rFonts w:ascii="Arial" w:hAnsi="Arial" w:cs="Arial"/>
+          <w:sz w:val="24"/>
+          <w:szCs w:val="24"/>
+        </w:rPr>
+        <w:t>pattern</w:t>
+      </w:r>
+      <w:proofErr w:type="spellEnd"/>
+      <w:r>
+        <w:rPr>
+          <w:rFonts w:ascii="Arial" w:hAnsi="Arial" w:cs="Arial"/>
+          <w:sz w:val="24"/>
+          <w:szCs w:val="24"/>
+        </w:rPr>
+        <w:t xml:space="preserve"> (padrão de projeto) que tem o objetivo</w:t>
+      </w:r>
+      <w:proofErr w:type="gramStart"/>
+      <w:r>
+        <w:rPr>
+          <w:rFonts w:ascii="Arial" w:hAnsi="Arial" w:cs="Arial"/>
+          <w:sz w:val="24"/>
+          <w:szCs w:val="24"/>
+        </w:rPr>
+        <w:t xml:space="preserve">   </w:t>
+      </w:r>
+      <w:proofErr w:type="gramEnd"/>
+      <w:r>
+        <w:rPr>
+          <w:rFonts w:ascii="Arial" w:hAnsi="Arial" w:cs="Arial"/>
+          <w:sz w:val="24"/>
+          <w:szCs w:val="24"/>
+        </w:rPr>
+        <w:t>garantir que existe apenas uma instancia de uma certa classe a qualquer instante e em qualquer ponto de um sistema.</w:t>
       </w:r>
       <w:r>
         <w:rPr>
@@ -259,8 +586,20 @@
           <w:sz w:val="24"/>
           <w:szCs w:val="24"/>
         </w:rPr>
-        <w:t>. Este padrão foi utilizado na classe BancoDeDados</w:t>
-      </w:r>
+        <w:t xml:space="preserve">. Este padrão foi utilizado na classe </w:t>
+      </w:r>
+      <w:proofErr w:type="spellStart"/>
+      <w:proofErr w:type="gramStart"/>
+      <w:r>
+        <w:rPr>
+          <w:rFonts w:ascii="Arial" w:hAnsi="Arial" w:cs="Arial"/>
+          <w:sz w:val="24"/>
+          <w:szCs w:val="24"/>
+        </w:rPr>
+        <w:t>BancoDeDados</w:t>
+      </w:r>
+      <w:proofErr w:type="spellEnd"/>
+      <w:proofErr w:type="gramEnd"/>
       <w:r>
         <w:rPr>
           <w:rFonts w:ascii="Arial" w:hAnsi="Arial" w:cs="Arial"/>
@@ -285,7 +624,69 @@
           <w:sz w:val="24"/>
           <w:szCs w:val="24"/>
         </w:rPr>
-        <w:t>O Dependency Injection (injeção de independencia) “</w:t>
+        <w:tab/>
+      </w:r>
+      <w:r>
+        <w:rPr>
+          <w:rFonts w:ascii="Arial" w:hAnsi="Arial" w:cs="Arial"/>
+          <w:sz w:val="24"/>
+          <w:szCs w:val="24"/>
+        </w:rPr>
+        <w:t xml:space="preserve">O </w:t>
+      </w:r>
+      <w:proofErr w:type="spellStart"/>
+      <w:r>
+        <w:rPr>
+          <w:rFonts w:ascii="Arial" w:hAnsi="Arial" w:cs="Arial"/>
+          <w:sz w:val="24"/>
+          <w:szCs w:val="24"/>
+        </w:rPr>
+        <w:t>Dependency</w:t>
+      </w:r>
+      <w:proofErr w:type="spellEnd"/>
+      <w:r>
+        <w:rPr>
+          <w:rFonts w:ascii="Arial" w:hAnsi="Arial" w:cs="Arial"/>
+          <w:sz w:val="24"/>
+          <w:szCs w:val="24"/>
+        </w:rPr>
+        <w:t xml:space="preserve"> </w:t>
+      </w:r>
+      <w:proofErr w:type="spellStart"/>
+      <w:r>
+        <w:rPr>
+          <w:rFonts w:ascii="Arial" w:hAnsi="Arial" w:cs="Arial"/>
+          <w:sz w:val="24"/>
+          <w:szCs w:val="24"/>
+        </w:rPr>
+        <w:t>Injection</w:t>
+      </w:r>
+      <w:proofErr w:type="spellEnd"/>
+      <w:r>
+        <w:rPr>
+          <w:rFonts w:ascii="Arial" w:hAnsi="Arial" w:cs="Arial"/>
+          <w:sz w:val="24"/>
+          <w:szCs w:val="24"/>
+        </w:rPr>
+        <w:t xml:space="preserve"> (injeção de </w:t>
+      </w:r>
+      <w:proofErr w:type="spellStart"/>
+      <w:r>
+        <w:rPr>
+          <w:rFonts w:ascii="Arial" w:hAnsi="Arial" w:cs="Arial"/>
+          <w:sz w:val="24"/>
+          <w:szCs w:val="24"/>
+        </w:rPr>
+        <w:t>independencia</w:t>
+      </w:r>
+      <w:proofErr w:type="spellEnd"/>
+      <w:r>
+        <w:rPr>
+          <w:rFonts w:ascii="Arial" w:hAnsi="Arial" w:cs="Arial"/>
+          <w:sz w:val="24"/>
+          <w:szCs w:val="24"/>
+        </w:rPr>
+        <w:t>) “</w:t>
       </w:r>
       <w:r>
         <w:rPr>
@@ -325,7 +726,25 @@
           <w:sz w:val="24"/>
           <w:szCs w:val="24"/>
         </w:rPr>
-        <w:t>(consumí-la), visando eliminar o forte acoplamento geralmente existente</w:t>
+        <w:t>(</w:t>
+      </w:r>
+      <w:proofErr w:type="spellStart"/>
+      <w:r>
+        <w:rPr>
+          <w:rFonts w:ascii="Arial" w:hAnsi="Arial" w:cs="Arial"/>
+          <w:sz w:val="24"/>
+          <w:szCs w:val="24"/>
+        </w:rPr>
+        <w:t>consumí-la</w:t>
+      </w:r>
+      <w:proofErr w:type="spellEnd"/>
+      <w:r>
+        <w:rPr>
+          <w:rFonts w:ascii="Arial" w:hAnsi="Arial" w:cs="Arial"/>
+          <w:sz w:val="24"/>
+          <w:szCs w:val="24"/>
+        </w:rPr>
+        <w:t>), visando eliminar o forte acoplamento geralmente existente</w:t>
       </w:r>
       <w:r>
         <w:rPr>
@@ -375,33 +794,43 @@
           <w:sz w:val="24"/>
           <w:szCs w:val="24"/>
         </w:rPr>
-        <w:t>O Data Mapper é um dos padrões de projeto utilizados para fazer o mapeamento de uma tabela do banco de dados em classes do sistema. Este padrão separa a representação das características do objeto de suas ações. Uma classe é o modelo que representa os dados da tabela em memória e outra somente é responsável pelos métodos de persistência.</w:t>
-      </w:r>
-    </w:p>
-    <w:p>
-      <w:pPr>
-        <w:jc w:val="both"/>
-        <w:rPr>
-          <w:rFonts w:ascii="Arial" w:hAnsi="Arial" w:cs="Arial"/>
-          <w:sz w:val="24"/>
-          <w:szCs w:val="24"/>
-        </w:rPr>
-      </w:pPr>
-      <w:r>
-        <w:rPr>
-          <w:rFonts w:ascii="Arial" w:hAnsi="Arial" w:cs="Arial"/>
-          <w:sz w:val="24"/>
-          <w:szCs w:val="24"/>
-        </w:rPr>
-        <w:t xml:space="preserve">A tela inicial do aplicativo é um ListActivity que lista as listas de compras cadastradas.  </w:t>
-      </w:r>
-      <w:r>
-        <w:rPr>
-          <w:rFonts w:ascii="Arial" w:hAnsi="Arial" w:cs="Arial"/>
-          <w:sz w:val="24"/>
-          <w:szCs w:val="24"/>
-        </w:rPr>
-        <w:t xml:space="preserve">Ao clicar em uma lista, dispara o método onItemClick que abre uma nova activity mostrando os produtos da lista. Nesta activity, um click no </w:t>
+        <w:tab/>
+      </w:r>
+      <w:proofErr w:type="gramStart"/>
+      <w:r>
+        <w:rPr>
+          <w:rFonts w:ascii="Arial" w:hAnsi="Arial" w:cs="Arial"/>
+          <w:sz w:val="24"/>
+          <w:szCs w:val="24"/>
+        </w:rPr>
+        <w:t>O Data</w:t>
+      </w:r>
+      <w:proofErr w:type="gramEnd"/>
+      <w:r>
+        <w:rPr>
+          <w:rFonts w:ascii="Arial" w:hAnsi="Arial" w:cs="Arial"/>
+          <w:sz w:val="24"/>
+          <w:szCs w:val="24"/>
+        </w:rPr>
+        <w:t xml:space="preserve"> </w:t>
+      </w:r>
+      <w:proofErr w:type="spellStart"/>
+      <w:r>
+        <w:rPr>
+          <w:rFonts w:ascii="Arial" w:hAnsi="Arial" w:cs="Arial"/>
+          <w:sz w:val="24"/>
+          <w:szCs w:val="24"/>
+        </w:rPr>
+        <w:t>Mapper</w:t>
+      </w:r>
+      <w:proofErr w:type="spellEnd"/>
+      <w:r>
+        <w:rPr>
+          <w:rFonts w:ascii="Arial" w:hAnsi="Arial" w:cs="Arial"/>
+          <w:sz w:val="24"/>
+          <w:szCs w:val="24"/>
+        </w:rPr>
+        <w:t xml:space="preserve"> é um dos padrões de projeto utilizados para fazer o mapeamento de uma tabela do banco de dados em classes do sistema. Este </w:t>
       </w:r>
       <w:r>
         <w:rPr>
@@ -410,26 +839,254 @@
           <w:szCs w:val="24"/>
         </w:rPr>
         <w:lastRenderedPageBreak/>
-        <w:t>produto abre um dialog que permite editar os dados da produto na lista de compras. Ao pressionar um item, dispara o método onItemLongClick que abre um dialog perguntando se deseja remover o produto da lista de compras.</w:t>
-      </w:r>
-      <w:r>
-        <w:rPr>
-          <w:rFonts w:ascii="Arial" w:hAnsi="Arial" w:cs="Arial"/>
-          <w:sz w:val="24"/>
-          <w:szCs w:val="24"/>
-        </w:rPr>
-        <w:t xml:space="preserve"> Ao clicar no botão MENU do aparelho, abre um menu a opção de adicionar mais um produto na lista de compras.</w:t>
-      </w:r>
-    </w:p>
-    <w:p>
-      <w:pPr>
-        <w:jc w:val="both"/>
-        <w:rPr>
-          <w:rFonts w:ascii="Arial" w:hAnsi="Arial" w:cs="Arial"/>
-          <w:sz w:val="24"/>
-          <w:szCs w:val="24"/>
-        </w:rPr>
-      </w:pPr>
+        <w:t>padrão separa a representação das características do objeto de suas ações. Uma classe é o modelo que representa os dados da tabela em memória e outra somente é responsável pelos métodos de persistência.</w:t>
+      </w:r>
+    </w:p>
+    <w:p>
+      <w:pPr>
+        <w:jc w:val="both"/>
+        <w:rPr>
+          <w:rFonts w:ascii="Arial" w:hAnsi="Arial" w:cs="Arial"/>
+          <w:sz w:val="24"/>
+          <w:szCs w:val="24"/>
+        </w:rPr>
+      </w:pPr>
+      <w:r>
+        <w:rPr>
+          <w:rFonts w:ascii="Arial" w:hAnsi="Arial" w:cs="Arial"/>
+          <w:sz w:val="24"/>
+          <w:szCs w:val="24"/>
+        </w:rPr>
+        <w:tab/>
+      </w:r>
+      <w:r>
+        <w:rPr>
+          <w:rFonts w:ascii="Arial" w:hAnsi="Arial" w:cs="Arial"/>
+          <w:sz w:val="24"/>
+          <w:szCs w:val="24"/>
+        </w:rPr>
+        <w:t xml:space="preserve">A tela inicial do aplicativo é um </w:t>
+      </w:r>
+      <w:proofErr w:type="spellStart"/>
+      <w:proofErr w:type="gramStart"/>
+      <w:r>
+        <w:rPr>
+          <w:rFonts w:ascii="Arial" w:hAnsi="Arial" w:cs="Arial"/>
+          <w:sz w:val="24"/>
+          <w:szCs w:val="24"/>
+        </w:rPr>
+        <w:t>ListActivity</w:t>
+      </w:r>
+      <w:proofErr w:type="spellEnd"/>
+      <w:proofErr w:type="gramEnd"/>
+      <w:r>
+        <w:rPr>
+          <w:rFonts w:ascii="Arial" w:hAnsi="Arial" w:cs="Arial"/>
+          <w:sz w:val="24"/>
+          <w:szCs w:val="24"/>
+        </w:rPr>
+        <w:t xml:space="preserve"> que lista as listas de compras cadastradas.  </w:t>
+      </w:r>
+      <w:r>
+        <w:rPr>
+          <w:rFonts w:ascii="Arial" w:hAnsi="Arial" w:cs="Arial"/>
+          <w:sz w:val="24"/>
+          <w:szCs w:val="24"/>
+        </w:rPr>
+        <w:t xml:space="preserve">Ao clicar em uma lista, dispara o método </w:t>
+      </w:r>
+      <w:proofErr w:type="spellStart"/>
+      <w:proofErr w:type="gramStart"/>
+      <w:r>
+        <w:rPr>
+          <w:rFonts w:ascii="Arial" w:hAnsi="Arial" w:cs="Arial"/>
+          <w:sz w:val="24"/>
+          <w:szCs w:val="24"/>
+        </w:rPr>
+        <w:t>onItemClick</w:t>
+      </w:r>
+      <w:proofErr w:type="spellEnd"/>
+      <w:proofErr w:type="gramEnd"/>
+      <w:r>
+        <w:rPr>
+          <w:rFonts w:ascii="Arial" w:hAnsi="Arial" w:cs="Arial"/>
+          <w:sz w:val="24"/>
+          <w:szCs w:val="24"/>
+        </w:rPr>
+        <w:t xml:space="preserve"> que abre uma nova </w:t>
+      </w:r>
+      <w:proofErr w:type="spellStart"/>
+      <w:r>
+        <w:rPr>
+          <w:rFonts w:ascii="Arial" w:hAnsi="Arial" w:cs="Arial"/>
+          <w:sz w:val="24"/>
+          <w:szCs w:val="24"/>
+        </w:rPr>
+        <w:t>activity</w:t>
+      </w:r>
+      <w:proofErr w:type="spellEnd"/>
+      <w:r>
+        <w:rPr>
+          <w:rFonts w:ascii="Arial" w:hAnsi="Arial" w:cs="Arial"/>
+          <w:sz w:val="24"/>
+          <w:szCs w:val="24"/>
+        </w:rPr>
+        <w:t xml:space="preserve"> mostrando os produtos da lista. Nesta </w:t>
+      </w:r>
+      <w:proofErr w:type="spellStart"/>
+      <w:r>
+        <w:rPr>
+          <w:rFonts w:ascii="Arial" w:hAnsi="Arial" w:cs="Arial"/>
+          <w:sz w:val="24"/>
+          <w:szCs w:val="24"/>
+        </w:rPr>
+        <w:t>activity</w:t>
+      </w:r>
+      <w:proofErr w:type="spellEnd"/>
+      <w:r>
+        <w:rPr>
+          <w:rFonts w:ascii="Arial" w:hAnsi="Arial" w:cs="Arial"/>
+          <w:sz w:val="24"/>
+          <w:szCs w:val="24"/>
+        </w:rPr>
+        <w:t xml:space="preserve">, um </w:t>
+      </w:r>
+      <w:proofErr w:type="spellStart"/>
+      <w:r>
+        <w:rPr>
+          <w:rFonts w:ascii="Arial" w:hAnsi="Arial" w:cs="Arial"/>
+          <w:sz w:val="24"/>
+          <w:szCs w:val="24"/>
+        </w:rPr>
+        <w:t>click</w:t>
+      </w:r>
+      <w:proofErr w:type="spellEnd"/>
+      <w:r>
+        <w:rPr>
+          <w:rFonts w:ascii="Arial" w:hAnsi="Arial" w:cs="Arial"/>
+          <w:sz w:val="24"/>
+          <w:szCs w:val="24"/>
+        </w:rPr>
+        <w:t xml:space="preserve"> no produto abre um </w:t>
+      </w:r>
+      <w:proofErr w:type="spellStart"/>
+      <w:r>
+        <w:rPr>
+          <w:rFonts w:ascii="Arial" w:hAnsi="Arial" w:cs="Arial"/>
+          <w:sz w:val="24"/>
+          <w:szCs w:val="24"/>
+        </w:rPr>
+        <w:t>dialog</w:t>
+      </w:r>
+      <w:proofErr w:type="spellEnd"/>
+      <w:r>
+        <w:rPr>
+          <w:rFonts w:ascii="Arial" w:hAnsi="Arial" w:cs="Arial"/>
+          <w:sz w:val="24"/>
+          <w:szCs w:val="24"/>
+        </w:rPr>
+        <w:t xml:space="preserve"> que permite editar os dados </w:t>
+      </w:r>
+      <w:proofErr w:type="gramStart"/>
+      <w:r>
+        <w:rPr>
+          <w:rFonts w:ascii="Arial" w:hAnsi="Arial" w:cs="Arial"/>
+          <w:sz w:val="24"/>
+          <w:szCs w:val="24"/>
+        </w:rPr>
+        <w:t>da produto</w:t>
+      </w:r>
+      <w:proofErr w:type="gramEnd"/>
+      <w:r>
+        <w:rPr>
+          <w:rFonts w:ascii="Arial" w:hAnsi="Arial" w:cs="Arial"/>
+          <w:sz w:val="24"/>
+          <w:szCs w:val="24"/>
+        </w:rPr>
+        <w:t xml:space="preserve"> na lista de compras. Ao pressionar um item, dispara o método </w:t>
+      </w:r>
+      <w:proofErr w:type="spellStart"/>
+      <w:proofErr w:type="gramStart"/>
+      <w:r>
+        <w:rPr>
+          <w:rFonts w:ascii="Arial" w:hAnsi="Arial" w:cs="Arial"/>
+          <w:sz w:val="24"/>
+          <w:szCs w:val="24"/>
+        </w:rPr>
+        <w:t>onItemLongClick</w:t>
+      </w:r>
+      <w:proofErr w:type="spellEnd"/>
+      <w:proofErr w:type="gramEnd"/>
+      <w:r>
+        <w:rPr>
+          <w:rFonts w:ascii="Arial" w:hAnsi="Arial" w:cs="Arial"/>
+          <w:sz w:val="24"/>
+          <w:szCs w:val="24"/>
+        </w:rPr>
+        <w:t xml:space="preserve"> que abre um </w:t>
+      </w:r>
+      <w:proofErr w:type="spellStart"/>
+      <w:r>
+        <w:rPr>
+          <w:rFonts w:ascii="Arial" w:hAnsi="Arial" w:cs="Arial"/>
+          <w:sz w:val="24"/>
+          <w:szCs w:val="24"/>
+        </w:rPr>
+        <w:t>dialog</w:t>
+      </w:r>
+      <w:proofErr w:type="spellEnd"/>
+      <w:r>
+        <w:rPr>
+          <w:rFonts w:ascii="Arial" w:hAnsi="Arial" w:cs="Arial"/>
+          <w:sz w:val="24"/>
+          <w:szCs w:val="24"/>
+        </w:rPr>
+        <w:t xml:space="preserve"> perguntando se deseja remover o produto da lista de compras.</w:t>
+      </w:r>
+      <w:r>
+        <w:rPr>
+          <w:rFonts w:ascii="Arial" w:hAnsi="Arial" w:cs="Arial"/>
+          <w:sz w:val="24"/>
+          <w:szCs w:val="24"/>
+        </w:rPr>
+        <w:t xml:space="preserve"> Ao clicar no botão </w:t>
+      </w:r>
+      <w:proofErr w:type="gramStart"/>
+      <w:r>
+        <w:rPr>
+          <w:rFonts w:ascii="Arial" w:hAnsi="Arial" w:cs="Arial"/>
+          <w:sz w:val="24"/>
+          <w:szCs w:val="24"/>
+        </w:rPr>
+        <w:t>MENU</w:t>
+      </w:r>
+      <w:proofErr w:type="gramEnd"/>
+      <w:r>
+        <w:rPr>
+          <w:rFonts w:ascii="Arial" w:hAnsi="Arial" w:cs="Arial"/>
+          <w:sz w:val="24"/>
+          <w:szCs w:val="24"/>
+        </w:rPr>
+        <w:t xml:space="preserve"> do aparelho, abre um menu a opção de adicionar mais um produto na lista de compras.</w:t>
+      </w:r>
+    </w:p>
+    <w:p>
+      <w:pPr>
+        <w:jc w:val="both"/>
+        <w:rPr>
+          <w:rFonts w:ascii="Arial" w:hAnsi="Arial" w:cs="Arial"/>
+          <w:sz w:val="24"/>
+          <w:szCs w:val="24"/>
+        </w:rPr>
+      </w:pPr>
+      <w:r>
+        <w:rPr>
+          <w:rFonts w:ascii="Arial" w:hAnsi="Arial" w:cs="Arial"/>
+          <w:sz w:val="24"/>
+          <w:szCs w:val="24"/>
+        </w:rPr>
+        <w:tab/>
+      </w:r>
       <w:r>
         <w:rPr>
           <w:rFonts w:ascii="Arial" w:hAnsi="Arial" w:cs="Arial"/>
@@ -438,6 +1095,8 @@
         </w:rPr>
         <w:t xml:space="preserve">De volta a tela inicial, pressionando um item da lista é disparado o método </w:t>
       </w:r>
+      <w:proofErr w:type="spellStart"/>
+      <w:proofErr w:type="gramStart"/>
       <w:r>
         <w:rPr>
           <w:rFonts w:ascii="Arial" w:hAnsi="Arial" w:cs="Arial"/>
@@ -446,6 +1105,8 @@
         </w:rPr>
         <w:t>onCreateContextMenu</w:t>
       </w:r>
+      <w:proofErr w:type="spellEnd"/>
+      <w:proofErr w:type="gramEnd"/>
       <w:r>
         <w:rPr>
           <w:rFonts w:ascii="Arial" w:hAnsi="Arial" w:cs="Arial"/>
@@ -470,79 +1131,195 @@
           <w:sz w:val="24"/>
           <w:szCs w:val="24"/>
         </w:rPr>
-        <w:t xml:space="preserve">Pressionando a tecla MENU do aparelho na tela inicial, abre um menu com as seguintes opções: </w:t>
-      </w:r>
-    </w:p>
-    <w:p>
-      <w:pPr>
-        <w:jc w:val="both"/>
-        <w:rPr>
-          <w:rFonts w:ascii="Arial" w:hAnsi="Arial" w:cs="Arial"/>
-          <w:sz w:val="24"/>
-          <w:szCs w:val="24"/>
-        </w:rPr>
-      </w:pPr>
-      <w:r>
-        <w:rPr>
-          <w:rFonts w:ascii="Arial" w:hAnsi="Arial" w:cs="Arial"/>
-          <w:sz w:val="24"/>
-          <w:szCs w:val="24"/>
-        </w:rPr>
-        <w:t>- Nova Lista: abre um dialog para inserir o nome de uma nova lista de compras;</w:t>
-      </w:r>
-    </w:p>
-    <w:p>
-      <w:pPr>
-        <w:jc w:val="both"/>
-        <w:rPr>
-          <w:rFonts w:ascii="Arial" w:hAnsi="Arial" w:cs="Arial"/>
-          <w:sz w:val="24"/>
-          <w:szCs w:val="24"/>
-        </w:rPr>
-      </w:pPr>
-      <w:r>
-        <w:rPr>
-          <w:rFonts w:ascii="Arial" w:hAnsi="Arial" w:cs="Arial"/>
-          <w:sz w:val="24"/>
-          <w:szCs w:val="24"/>
-        </w:rPr>
-        <w:t>- Ver Produtos: abre uma activity que lista todos os produtos cadastrados;</w:t>
-      </w:r>
-    </w:p>
-    <w:p>
-      <w:pPr>
-        <w:jc w:val="both"/>
-        <w:rPr>
-          <w:rFonts w:ascii="Arial" w:hAnsi="Arial" w:cs="Arial"/>
-          <w:sz w:val="24"/>
-          <w:szCs w:val="24"/>
-        </w:rPr>
-      </w:pPr>
-      <w:r>
-        <w:rPr>
-          <w:rFonts w:ascii="Arial" w:hAnsi="Arial" w:cs="Arial"/>
-          <w:sz w:val="24"/>
-          <w:szCs w:val="24"/>
-        </w:rPr>
-        <w:t>- Novo Produto: abre uma activity para cadastrar um novo produto;</w:t>
-      </w:r>
-    </w:p>
-    <w:p>
-      <w:pPr>
-        <w:jc w:val="both"/>
-        <w:rPr>
-          <w:rFonts w:ascii="Arial" w:hAnsi="Arial" w:cs="Arial"/>
-          <w:sz w:val="24"/>
-          <w:szCs w:val="24"/>
-        </w:rPr>
-      </w:pPr>
-      <w:r>
-        <w:rPr>
-          <w:rFonts w:ascii="Arial" w:hAnsi="Arial" w:cs="Arial"/>
-          <w:sz w:val="24"/>
-          <w:szCs w:val="24"/>
-        </w:rPr>
-        <w:t xml:space="preserve">- Mais Comprados: abre uma activity listando os produtos mais </w:t>
+        <w:tab/>
+      </w:r>
+      <w:r>
+        <w:rPr>
+          <w:rFonts w:ascii="Arial" w:hAnsi="Arial" w:cs="Arial"/>
+          <w:sz w:val="24"/>
+          <w:szCs w:val="24"/>
+        </w:rPr>
+        <w:t xml:space="preserve">Pressionando a tecla </w:t>
+      </w:r>
+      <w:proofErr w:type="gramStart"/>
+      <w:r>
+        <w:rPr>
+          <w:rFonts w:ascii="Arial" w:hAnsi="Arial" w:cs="Arial"/>
+          <w:sz w:val="24"/>
+          <w:szCs w:val="24"/>
+        </w:rPr>
+        <w:t>MENU</w:t>
+      </w:r>
+      <w:proofErr w:type="gramEnd"/>
+      <w:r>
+        <w:rPr>
+          <w:rFonts w:ascii="Arial" w:hAnsi="Arial" w:cs="Arial"/>
+          <w:sz w:val="24"/>
+          <w:szCs w:val="24"/>
+        </w:rPr>
+        <w:t xml:space="preserve"> do aparelho na tela inicial, abre um menu com as seguintes opções: </w:t>
+      </w:r>
+    </w:p>
+    <w:p>
+      <w:pPr>
+        <w:jc w:val="both"/>
+        <w:rPr>
+          <w:rFonts w:ascii="Arial" w:hAnsi="Arial" w:cs="Arial"/>
+          <w:sz w:val="24"/>
+          <w:szCs w:val="24"/>
+        </w:rPr>
+      </w:pPr>
+      <w:r>
+        <w:rPr>
+          <w:rFonts w:ascii="Arial" w:hAnsi="Arial" w:cs="Arial"/>
+          <w:sz w:val="24"/>
+          <w:szCs w:val="24"/>
+        </w:rPr>
+        <w:t xml:space="preserve">- Nova Lista: abre um </w:t>
+      </w:r>
+      <w:proofErr w:type="spellStart"/>
+      <w:r>
+        <w:rPr>
+          <w:rFonts w:ascii="Arial" w:hAnsi="Arial" w:cs="Arial"/>
+          <w:sz w:val="24"/>
+          <w:szCs w:val="24"/>
+        </w:rPr>
+        <w:t>dialog</w:t>
+      </w:r>
+      <w:proofErr w:type="spellEnd"/>
+      <w:r>
+        <w:rPr>
+          <w:rFonts w:ascii="Arial" w:hAnsi="Arial" w:cs="Arial"/>
+          <w:sz w:val="24"/>
+          <w:szCs w:val="24"/>
+        </w:rPr>
+        <w:t xml:space="preserve"> para inserir o nome de uma nova lista de compras;</w:t>
+      </w:r>
+    </w:p>
+    <w:p>
+      <w:pPr>
+        <w:jc w:val="both"/>
+        <w:rPr>
+          <w:rFonts w:ascii="Arial" w:hAnsi="Arial" w:cs="Arial"/>
+          <w:sz w:val="24"/>
+          <w:szCs w:val="24"/>
+        </w:rPr>
+      </w:pPr>
+      <w:r>
+        <w:rPr>
+          <w:rFonts w:ascii="Arial" w:hAnsi="Arial" w:cs="Arial"/>
+          <w:sz w:val="24"/>
+          <w:szCs w:val="24"/>
+        </w:rPr>
+        <w:t xml:space="preserve">- Ver Produtos: abre uma </w:t>
+      </w:r>
+      <w:proofErr w:type="spellStart"/>
+      <w:r>
+        <w:rPr>
+          <w:rFonts w:ascii="Arial" w:hAnsi="Arial" w:cs="Arial"/>
+          <w:sz w:val="24"/>
+          <w:szCs w:val="24"/>
+        </w:rPr>
+        <w:t>activity</w:t>
+      </w:r>
+      <w:proofErr w:type="spellEnd"/>
+      <w:r>
+        <w:rPr>
+          <w:rFonts w:ascii="Arial" w:hAnsi="Arial" w:cs="Arial"/>
+          <w:sz w:val="24"/>
+          <w:szCs w:val="24"/>
+        </w:rPr>
+        <w:t xml:space="preserve"> que lista todos os produtos cadastrados;</w:t>
+      </w:r>
+    </w:p>
+    <w:p>
+      <w:pPr>
+        <w:jc w:val="both"/>
+        <w:rPr>
+          <w:rFonts w:ascii="Arial" w:hAnsi="Arial" w:cs="Arial"/>
+          <w:sz w:val="24"/>
+          <w:szCs w:val="24"/>
+        </w:rPr>
+      </w:pPr>
+      <w:r>
+        <w:rPr>
+          <w:rFonts w:ascii="Arial" w:hAnsi="Arial" w:cs="Arial"/>
+          <w:sz w:val="24"/>
+          <w:szCs w:val="24"/>
+        </w:rPr>
+        <w:t xml:space="preserve">- Novo Produto: abre uma </w:t>
+      </w:r>
+      <w:proofErr w:type="spellStart"/>
+      <w:r>
+        <w:rPr>
+          <w:rFonts w:ascii="Arial" w:hAnsi="Arial" w:cs="Arial"/>
+          <w:sz w:val="24"/>
+          <w:szCs w:val="24"/>
+        </w:rPr>
+        <w:t>activity</w:t>
+      </w:r>
+      <w:proofErr w:type="spellEnd"/>
+      <w:r>
+        <w:rPr>
+          <w:rFonts w:ascii="Arial" w:hAnsi="Arial" w:cs="Arial"/>
+          <w:sz w:val="24"/>
+          <w:szCs w:val="24"/>
+        </w:rPr>
+        <w:t xml:space="preserve"> para cadastrar um novo produto;</w:t>
+      </w:r>
+    </w:p>
+    <w:p>
+      <w:pPr>
+        <w:jc w:val="both"/>
+        <w:rPr>
+          <w:rFonts w:ascii="Arial" w:hAnsi="Arial" w:cs="Arial"/>
+          <w:sz w:val="24"/>
+          <w:szCs w:val="24"/>
+        </w:rPr>
+      </w:pPr>
+      <w:r>
+        <w:rPr>
+          <w:rFonts w:ascii="Arial" w:hAnsi="Arial" w:cs="Arial"/>
+          <w:sz w:val="24"/>
+          <w:szCs w:val="24"/>
+        </w:rPr>
+        <w:t xml:space="preserve">- Mais Comprados: </w:t>
+      </w:r>
+      <w:proofErr w:type="gramStart"/>
+      <w:r>
+        <w:rPr>
+          <w:rFonts w:ascii="Arial" w:hAnsi="Arial" w:cs="Arial"/>
+          <w:sz w:val="24"/>
+          <w:szCs w:val="24"/>
+        </w:rPr>
+        <w:t>abre</w:t>
+      </w:r>
+      <w:proofErr w:type="gramEnd"/>
+      <w:r>
+        <w:rPr>
+          <w:rFonts w:ascii="Arial" w:hAnsi="Arial" w:cs="Arial"/>
+          <w:sz w:val="24"/>
+          <w:szCs w:val="24"/>
+        </w:rPr>
+        <w:t xml:space="preserve"> uma </w:t>
+      </w:r>
+      <w:proofErr w:type="spellStart"/>
+      <w:r>
+        <w:rPr>
+          <w:rFonts w:ascii="Arial" w:hAnsi="Arial" w:cs="Arial"/>
+          <w:sz w:val="24"/>
+          <w:szCs w:val="24"/>
+        </w:rPr>
+        <w:t>activity</w:t>
+      </w:r>
+      <w:proofErr w:type="spellEnd"/>
+      <w:r>
+        <w:rPr>
+          <w:rFonts w:ascii="Arial" w:hAnsi="Arial" w:cs="Arial"/>
+          <w:sz w:val="24"/>
+          <w:szCs w:val="24"/>
+        </w:rPr>
+        <w:t xml:space="preserve"> listando os produtos mais </w:t>
       </w:r>
       <w:r>
         <w:rPr>
@@ -568,33 +1345,79 @@
           <w:sz w:val="24"/>
           <w:szCs w:val="24"/>
         </w:rPr>
-        <w:t>Na tela que lista os produtos cadastrados é possível editar ou remover um produto através do menu de contexto. É possível cadastrar um novo produto utilizando o menu principal.</w:t>
-      </w:r>
-    </w:p>
-    <w:p>
-      <w:pPr>
-        <w:jc w:val="both"/>
-        <w:rPr>
-          <w:rFonts w:ascii="Arial" w:hAnsi="Arial" w:cs="Arial"/>
-          <w:sz w:val="24"/>
-          <w:szCs w:val="24"/>
-        </w:rPr>
-      </w:pPr>
-    </w:p>
-    <w:p>
-      <w:pPr>
-        <w:jc w:val="both"/>
-        <w:rPr>
-          <w:rFonts w:ascii="Arial" w:hAnsi="Arial" w:cs="Arial"/>
-          <w:sz w:val="24"/>
-          <w:szCs w:val="24"/>
-        </w:rPr>
-      </w:pPr>
-      <w:r>
-        <w:rPr>
-          <w:rFonts w:ascii="Arial" w:hAnsi="Arial" w:cs="Arial"/>
-          <w:sz w:val="24"/>
-          <w:szCs w:val="24"/>
+        <w:tab/>
+      </w:r>
+      <w:r>
+        <w:rPr>
+          <w:rFonts w:ascii="Arial" w:hAnsi="Arial" w:cs="Arial"/>
+          <w:sz w:val="24"/>
+          <w:szCs w:val="24"/>
+        </w:rPr>
+        <w:t xml:space="preserve">Na tela que lista os produtos cadastrados é possível editar ou remover um produto através do </w:t>
+      </w:r>
+      <w:proofErr w:type="gramStart"/>
+      <w:r>
+        <w:rPr>
+          <w:rFonts w:ascii="Arial" w:hAnsi="Arial" w:cs="Arial"/>
+          <w:sz w:val="24"/>
+          <w:szCs w:val="24"/>
+        </w:rPr>
+        <w:t>menu</w:t>
+      </w:r>
+      <w:proofErr w:type="gramEnd"/>
+      <w:r>
+        <w:rPr>
+          <w:rFonts w:ascii="Arial" w:hAnsi="Arial" w:cs="Arial"/>
+          <w:sz w:val="24"/>
+          <w:szCs w:val="24"/>
+        </w:rPr>
+        <w:t xml:space="preserve"> de contexto. É possível cadastrar um novo produto utilizando o </w:t>
+      </w:r>
+      <w:proofErr w:type="gramStart"/>
+      <w:r>
+        <w:rPr>
+          <w:rFonts w:ascii="Arial" w:hAnsi="Arial" w:cs="Arial"/>
+          <w:sz w:val="24"/>
+          <w:szCs w:val="24"/>
+        </w:rPr>
+        <w:t>menu</w:t>
+      </w:r>
+      <w:proofErr w:type="gramEnd"/>
+      <w:r>
+        <w:rPr>
+          <w:rFonts w:ascii="Arial" w:hAnsi="Arial" w:cs="Arial"/>
+          <w:sz w:val="24"/>
+          <w:szCs w:val="24"/>
+        </w:rPr>
+        <w:t xml:space="preserve"> principal.</w:t>
+      </w:r>
+    </w:p>
+    <w:p>
+      <w:pPr>
+        <w:jc w:val="both"/>
+        <w:rPr>
+          <w:rFonts w:ascii="Arial" w:hAnsi="Arial" w:cs="Arial"/>
+          <w:sz w:val="24"/>
+          <w:szCs w:val="24"/>
+        </w:rPr>
+      </w:pPr>
+    </w:p>
+    <w:p>
+      <w:pPr>
+        <w:jc w:val="both"/>
+        <w:rPr>
+          <w:rFonts w:ascii="Arial" w:hAnsi="Arial" w:cs="Arial"/>
+          <w:color w:val="1F497D" w:themeColor="text2"/>
+          <w:sz w:val="28"/>
+          <w:szCs w:val="28"/>
+        </w:rPr>
+      </w:pPr>
+      <w:r>
+        <w:rPr>
+          <w:rFonts w:ascii="Arial" w:hAnsi="Arial" w:cs="Arial"/>
+          <w:color w:val="1F497D" w:themeColor="text2"/>
+          <w:sz w:val="28"/>
+          <w:szCs w:val="28"/>
         </w:rPr>
         <w:t>Conclusão</w:t>
       </w:r>
@@ -614,7 +1437,51 @@
           <w:sz w:val="24"/>
           <w:szCs w:val="24"/>
         </w:rPr>
-        <w:t>Este aplicativo não contempla todas as funcionalidades que eu queria implementar, devido ao pouco tempo de desenvolvimento. Fiz muitas pesquisas para implementar os menus e entender quais métodos necessários deveriam ser sobrescritos.</w:t>
+        <w:tab/>
+      </w:r>
+      <w:r>
+        <w:rPr>
+          <w:rFonts w:ascii="Arial" w:hAnsi="Arial" w:cs="Arial"/>
+          <w:sz w:val="24"/>
+          <w:szCs w:val="24"/>
+        </w:rPr>
+        <w:t xml:space="preserve">Este aplicativo não contempla todas as funcionalidades que eu queria </w:t>
+      </w:r>
+      <w:proofErr w:type="gramStart"/>
+      <w:r>
+        <w:rPr>
+          <w:rFonts w:ascii="Arial" w:hAnsi="Arial" w:cs="Arial"/>
+          <w:sz w:val="24"/>
+          <w:szCs w:val="24"/>
+        </w:rPr>
+        <w:t>implementar</w:t>
+      </w:r>
+      <w:proofErr w:type="gramEnd"/>
+      <w:r>
+        <w:rPr>
+          <w:rFonts w:ascii="Arial" w:hAnsi="Arial" w:cs="Arial"/>
+          <w:sz w:val="24"/>
+          <w:szCs w:val="24"/>
+        </w:rPr>
+        <w:t xml:space="preserve">, devido ao pouco tempo de desenvolvimento. Fiz muitas pesquisas para </w:t>
+      </w:r>
+      <w:proofErr w:type="gramStart"/>
+      <w:r>
+        <w:rPr>
+          <w:rFonts w:ascii="Arial" w:hAnsi="Arial" w:cs="Arial"/>
+          <w:sz w:val="24"/>
+          <w:szCs w:val="24"/>
+        </w:rPr>
+        <w:t>implementar</w:t>
+      </w:r>
+      <w:proofErr w:type="gramEnd"/>
+      <w:r>
+        <w:rPr>
+          <w:rFonts w:ascii="Arial" w:hAnsi="Arial" w:cs="Arial"/>
+          <w:sz w:val="24"/>
+          <w:szCs w:val="24"/>
+        </w:rPr>
+        <w:t xml:space="preserve"> os menus e entender quais métodos necessários deveriam ser sobrescritos.</w:t>
       </w:r>
       <w:r>
         <w:rPr>
@@ -640,8 +1507,126 @@
           <w:sz w:val="24"/>
           <w:szCs w:val="24"/>
         </w:rPr>
-        <w:t>A criação dos telas dialogs também foram frutos de muita pesquisa. Como adicionar um layout ? Como tratar o click dos botões ? Como disparar um método ao clicar no botão do dialog ?</w:t>
-      </w:r>
+        <w:tab/>
+      </w:r>
+      <w:r>
+        <w:rPr>
+          <w:rFonts w:ascii="Arial" w:hAnsi="Arial" w:cs="Arial"/>
+          <w:sz w:val="24"/>
+          <w:szCs w:val="24"/>
+        </w:rPr>
+        <w:t xml:space="preserve">A criação </w:t>
+      </w:r>
+      <w:proofErr w:type="gramStart"/>
+      <w:r>
+        <w:rPr>
+          <w:rFonts w:ascii="Arial" w:hAnsi="Arial" w:cs="Arial"/>
+          <w:sz w:val="24"/>
+          <w:szCs w:val="24"/>
+        </w:rPr>
+        <w:t>dos telas</w:t>
+      </w:r>
+      <w:proofErr w:type="gramEnd"/>
+      <w:r>
+        <w:rPr>
+          <w:rFonts w:ascii="Arial" w:hAnsi="Arial" w:cs="Arial"/>
+          <w:sz w:val="24"/>
+          <w:szCs w:val="24"/>
+        </w:rPr>
+        <w:t xml:space="preserve"> </w:t>
+      </w:r>
+      <w:proofErr w:type="spellStart"/>
+      <w:r>
+        <w:rPr>
+          <w:rFonts w:ascii="Arial" w:hAnsi="Arial" w:cs="Arial"/>
+          <w:sz w:val="24"/>
+          <w:szCs w:val="24"/>
+        </w:rPr>
+        <w:t>dialogs</w:t>
+      </w:r>
+      <w:proofErr w:type="spellEnd"/>
+      <w:r>
+        <w:rPr>
+          <w:rFonts w:ascii="Arial" w:hAnsi="Arial" w:cs="Arial"/>
+          <w:sz w:val="24"/>
+          <w:szCs w:val="24"/>
+        </w:rPr>
+        <w:t xml:space="preserve"> também foram frutos de muita pesquisa. Como adicionar um </w:t>
+      </w:r>
+      <w:proofErr w:type="gramStart"/>
+      <w:r>
+        <w:rPr>
+          <w:rFonts w:ascii="Arial" w:hAnsi="Arial" w:cs="Arial"/>
+          <w:sz w:val="24"/>
+          <w:szCs w:val="24"/>
+        </w:rPr>
+        <w:t>layout ?</w:t>
+      </w:r>
+      <w:proofErr w:type="gramEnd"/>
+      <w:r>
+        <w:rPr>
+          <w:rFonts w:ascii="Arial" w:hAnsi="Arial" w:cs="Arial"/>
+          <w:sz w:val="24"/>
+          <w:szCs w:val="24"/>
+        </w:rPr>
+        <w:t xml:space="preserve"> Como tratar o </w:t>
+      </w:r>
+      <w:proofErr w:type="spellStart"/>
+      <w:r>
+        <w:rPr>
+          <w:rFonts w:ascii="Arial" w:hAnsi="Arial" w:cs="Arial"/>
+          <w:sz w:val="24"/>
+          <w:szCs w:val="24"/>
+        </w:rPr>
+        <w:t>click</w:t>
+      </w:r>
+      <w:proofErr w:type="spellEnd"/>
+      <w:r>
+        <w:rPr>
+          <w:rFonts w:ascii="Arial" w:hAnsi="Arial" w:cs="Arial"/>
+          <w:sz w:val="24"/>
+          <w:szCs w:val="24"/>
+        </w:rPr>
+        <w:t xml:space="preserve"> dos </w:t>
+      </w:r>
+      <w:proofErr w:type="gramStart"/>
+      <w:r>
+        <w:rPr>
+          <w:rFonts w:ascii="Arial" w:hAnsi="Arial" w:cs="Arial"/>
+          <w:sz w:val="24"/>
+          <w:szCs w:val="24"/>
+        </w:rPr>
+        <w:t>botões ?</w:t>
+      </w:r>
+      <w:proofErr w:type="gramEnd"/>
+      <w:r>
+        <w:rPr>
+          <w:rFonts w:ascii="Arial" w:hAnsi="Arial" w:cs="Arial"/>
+          <w:sz w:val="24"/>
+          <w:szCs w:val="24"/>
+        </w:rPr>
+        <w:t xml:space="preserve"> Como disparar um método ao clicar no botão do </w:t>
+      </w:r>
+      <w:proofErr w:type="spellStart"/>
+      <w:proofErr w:type="gramStart"/>
+      <w:r>
+        <w:rPr>
+          <w:rFonts w:ascii="Arial" w:hAnsi="Arial" w:cs="Arial"/>
+          <w:sz w:val="24"/>
+          <w:szCs w:val="24"/>
+        </w:rPr>
+        <w:t>dialog</w:t>
+      </w:r>
+      <w:proofErr w:type="spellEnd"/>
+      <w:r>
+        <w:rPr>
+          <w:rFonts w:ascii="Arial" w:hAnsi="Arial" w:cs="Arial"/>
+          <w:sz w:val="24"/>
+          <w:szCs w:val="24"/>
+        </w:rPr>
+        <w:t xml:space="preserve"> ?</w:t>
+      </w:r>
+      <w:proofErr w:type="gramEnd"/>
       <w:r>
         <w:rPr>
           <w:rFonts w:ascii="Arial" w:hAnsi="Arial" w:cs="Arial"/>
@@ -666,18 +1651,81 @@
           <w:sz w:val="24"/>
           <w:szCs w:val="24"/>
         </w:rPr>
-        <w:t xml:space="preserve">Implementei os design patterns como forma de aplicar o conhecimento que estou adquirindo com os estudos de programação. À principio, o alvo dos meus estudos é o padrão MCV em PHP e C#, mas os padrões de projetos são independentes da linguagem. </w:t>
-      </w:r>
-    </w:p>
-    <w:p>
-      <w:pPr>
-        <w:jc w:val="both"/>
-        <w:rPr>
-          <w:rFonts w:ascii="Arial" w:hAnsi="Arial" w:cs="Arial"/>
-          <w:sz w:val="24"/>
-          <w:szCs w:val="24"/>
-        </w:rPr>
-      </w:pPr>
+        <w:lastRenderedPageBreak/>
+        <w:tab/>
+      </w:r>
+      <w:proofErr w:type="gramStart"/>
+      <w:r>
+        <w:rPr>
+          <w:rFonts w:ascii="Arial" w:hAnsi="Arial" w:cs="Arial"/>
+          <w:sz w:val="24"/>
+          <w:szCs w:val="24"/>
+        </w:rPr>
+        <w:t>Implementei</w:t>
+      </w:r>
+      <w:proofErr w:type="gramEnd"/>
+      <w:r>
+        <w:rPr>
+          <w:rFonts w:ascii="Arial" w:hAnsi="Arial" w:cs="Arial"/>
+          <w:sz w:val="24"/>
+          <w:szCs w:val="24"/>
+        </w:rPr>
+        <w:t xml:space="preserve"> os design </w:t>
+      </w:r>
+      <w:proofErr w:type="spellStart"/>
+      <w:r>
+        <w:rPr>
+          <w:rFonts w:ascii="Arial" w:hAnsi="Arial" w:cs="Arial"/>
+          <w:sz w:val="24"/>
+          <w:szCs w:val="24"/>
+        </w:rPr>
+        <w:t>patterns</w:t>
+      </w:r>
+      <w:proofErr w:type="spellEnd"/>
+      <w:r>
+        <w:rPr>
+          <w:rFonts w:ascii="Arial" w:hAnsi="Arial" w:cs="Arial"/>
+          <w:sz w:val="24"/>
+          <w:szCs w:val="24"/>
+        </w:rPr>
+        <w:t xml:space="preserve"> como forma de aplicar o conhecimento que estou adquirindo com os estudos de programação. </w:t>
+      </w:r>
+      <w:proofErr w:type="gramStart"/>
+      <w:r>
+        <w:rPr>
+          <w:rFonts w:ascii="Arial" w:hAnsi="Arial" w:cs="Arial"/>
+          <w:sz w:val="24"/>
+          <w:szCs w:val="24"/>
+        </w:rPr>
+        <w:t>À</w:t>
+      </w:r>
+      <w:proofErr w:type="gramEnd"/>
+      <w:r>
+        <w:rPr>
+          <w:rFonts w:ascii="Arial" w:hAnsi="Arial" w:cs="Arial"/>
+          <w:sz w:val="24"/>
+          <w:szCs w:val="24"/>
+        </w:rPr>
+        <w:t xml:space="preserve"> principio, o alvo dos meus estudos é o padrão MCV em PHP e C#, mas os padrões de projetos são independentes da linguagem. </w:t>
+      </w:r>
+    </w:p>
+    <w:p>
+      <w:pPr>
+        <w:jc w:val="both"/>
+        <w:rPr>
+          <w:rFonts w:ascii="Arial" w:hAnsi="Arial" w:cs="Arial"/>
+          <w:sz w:val="24"/>
+          <w:szCs w:val="24"/>
+        </w:rPr>
+      </w:pPr>
+      <w:r>
+        <w:rPr>
+          <w:rFonts w:ascii="Arial" w:hAnsi="Arial" w:cs="Arial"/>
+          <w:sz w:val="24"/>
+          <w:szCs w:val="24"/>
+        </w:rPr>
+        <w:tab/>
+      </w:r>
       <w:r>
         <w:rPr>
           <w:rFonts w:ascii="Arial" w:hAnsi="Arial" w:cs="Arial"/>
@@ -702,15 +1750,17 @@
         <w:jc w:val="both"/>
         <w:rPr>
           <w:rFonts w:ascii="Arial" w:hAnsi="Arial" w:cs="Arial"/>
-          <w:sz w:val="24"/>
-          <w:szCs w:val="24"/>
-        </w:rPr>
-      </w:pPr>
-      <w:r>
-        <w:rPr>
-          <w:rFonts w:ascii="Arial" w:hAnsi="Arial" w:cs="Arial"/>
-          <w:sz w:val="24"/>
-          <w:szCs w:val="24"/>
+          <w:color w:val="1F497D" w:themeColor="text2"/>
+          <w:sz w:val="28"/>
+          <w:szCs w:val="28"/>
+        </w:rPr>
+      </w:pPr>
+      <w:r>
+        <w:rPr>
+          <w:rFonts w:ascii="Arial" w:hAnsi="Arial" w:cs="Arial"/>
+          <w:color w:val="1F497D" w:themeColor="text2"/>
+          <w:sz w:val="28"/>
+          <w:szCs w:val="28"/>
         </w:rPr>
         <w:t>Referências</w:t>
       </w:r>

</xml_diff>